<commit_message>
add requirements file, change something in the search-replace function, make posible to overwrite file and create new file with date in the name. Also add txt file with names to serching and replacing for template.
</commit_message>
<xml_diff>
--- a/test.docx
+++ b/test.docx
@@ -79,7 +79,21 @@
         <w:rPr>
           <w:lang w:val="uk-UA"/>
         </w:rPr>
-        <w:t>, що діє на підставі Статуту, з одної сторони,”,  та</w:t>
+        <w:t xml:space="preserve">, що діє на підставі </w:t>
+      </w:r>
+      <w:r>
+        <w:rPr>
+          <w:b/>
+          <w:bCs/>
+          <w:lang w:val="uk-UA"/>
+        </w:rPr>
+        <w:t>Статуту</w:t>
+      </w:r>
+      <w:r>
+        <w:rPr>
+          <w:lang w:val="uk-UA"/>
+        </w:rPr>
+        <w:t>, з одної сторони,”,  та</w:t>
       </w:r>
     </w:p>
     <w:p>
@@ -98,7 +112,7 @@
         <w:rPr>
           <w:lang w:val="uk-UA"/>
         </w:rPr>
-        <w:t>надалі – „Виконавець”, в особі ____________, який діє на підставі________________ з другої сторони, разом далі – «Сторони», уклали дану угоду, далі – „Угоду”, про нижче наведене:</w:t>
+        <w:t>надалі – „Petro”, в особі ____________, який діє на підставі________________ з другої сторони, разом далі – «Сторони», уклали дану угоду, далі – „Угоду”, про нижче наведене:</w:t>
       </w:r>
     </w:p>
     <w:p>
@@ -738,14 +752,10 @@
       <w:pPr>
         <w:pStyle w:val="TextBody"/>
         <w:spacing w:before="0" w:after="140"/>
-        <w:rPr>
-          <w:lang w:val="uk-UA"/>
-        </w:rPr>
-      </w:pPr>
-      <w:r>
-        <w:rPr>
-          <w:lang w:val="uk-UA"/>
-        </w:rPr>
+        <w:rPr/>
+      </w:pPr>
+      <w:r>
+        <w:rPr/>
       </w:r>
     </w:p>
     <w:sectPr>
@@ -1174,6 +1184,7 @@
     <w:rPrDefault>
       <w:rPr>
         <w:rFonts w:ascii="Liberation Serif" w:hAnsi="Liberation Serif" w:eastAsia="Noto Sans CJK SC Regular" w:cs="Lohit Devanagari"/>
+        <w:sz w:val="20"/>
         <w:szCs w:val="24"/>
         <w:lang w:val="en-US" w:eastAsia="zh-CN" w:bidi="hi-IN"/>
       </w:rPr>
@@ -1188,14 +1199,13 @@
     <w:pPr>
       <w:widowControl/>
       <w:suppressAutoHyphens w:val="true"/>
-      <w:kinsoku w:val="true"/>
       <w:overflowPunct w:val="true"/>
-      <w:autoSpaceDE w:val="true"/>
       <w:bidi w:val="0"/>
+      <w:jc w:val="left"/>
     </w:pPr>
     <w:rPr>
       <w:rFonts w:ascii="Liberation Serif;Times New Roman" w:hAnsi="Liberation Serif;Times New Roman" w:eastAsia="Noto Sans CJK SC Regular" w:cs="Lohit Devanagari"/>
-      <w:color w:val="auto"/>
+      <w:color w:val="00000A"/>
       <w:kern w:val="2"/>
       <w:sz w:val="24"/>
       <w:szCs w:val="24"/>
@@ -1291,6 +1301,276 @@
       <w:color w:val="000080"/>
       <w:u w:val="single"/>
       <w:lang w:val="zxx" w:eastAsia="zxx" w:bidi="zxx"/>
+    </w:rPr>
+  </w:style>
+  <w:style w:type="character" w:styleId="ListLabel1">
+    <w:name w:val="ListLabel 1"/>
+    <w:qFormat/>
+    <w:rPr>
+      <w:rFonts w:cs="OpenSymbol;Arial Unicode MS"/>
+      <w:lang w:val="uk-UA"/>
+    </w:rPr>
+  </w:style>
+  <w:style w:type="character" w:styleId="ListLabel2">
+    <w:name w:val="ListLabel 2"/>
+    <w:qFormat/>
+    <w:rPr>
+      <w:rFonts w:cs="OpenSymbol;Arial Unicode MS"/>
+      <w:lang w:val="uk-UA"/>
+    </w:rPr>
+  </w:style>
+  <w:style w:type="character" w:styleId="ListLabel3">
+    <w:name w:val="ListLabel 3"/>
+    <w:qFormat/>
+    <w:rPr>
+      <w:rFonts w:cs="OpenSymbol;Arial Unicode MS"/>
+      <w:lang w:val="uk-UA"/>
+    </w:rPr>
+  </w:style>
+  <w:style w:type="character" w:styleId="ListLabel4">
+    <w:name w:val="ListLabel 4"/>
+    <w:qFormat/>
+    <w:rPr>
+      <w:rFonts w:cs="OpenSymbol;Arial Unicode MS"/>
+      <w:lang w:val="uk-UA"/>
+    </w:rPr>
+  </w:style>
+  <w:style w:type="character" w:styleId="ListLabel5">
+    <w:name w:val="ListLabel 5"/>
+    <w:qFormat/>
+    <w:rPr>
+      <w:rFonts w:cs="OpenSymbol;Arial Unicode MS"/>
+      <w:lang w:val="uk-UA"/>
+    </w:rPr>
+  </w:style>
+  <w:style w:type="character" w:styleId="ListLabel6">
+    <w:name w:val="ListLabel 6"/>
+    <w:qFormat/>
+    <w:rPr>
+      <w:rFonts w:cs="OpenSymbol;Arial Unicode MS"/>
+      <w:lang w:val="uk-UA"/>
+    </w:rPr>
+  </w:style>
+  <w:style w:type="character" w:styleId="ListLabel7">
+    <w:name w:val="ListLabel 7"/>
+    <w:qFormat/>
+    <w:rPr>
+      <w:rFonts w:cs="OpenSymbol;Arial Unicode MS"/>
+      <w:lang w:val="uk-UA"/>
+    </w:rPr>
+  </w:style>
+  <w:style w:type="character" w:styleId="ListLabel8">
+    <w:name w:val="ListLabel 8"/>
+    <w:qFormat/>
+    <w:rPr>
+      <w:rFonts w:cs="OpenSymbol;Arial Unicode MS"/>
+      <w:lang w:val="uk-UA"/>
+    </w:rPr>
+  </w:style>
+  <w:style w:type="character" w:styleId="ListLabel9">
+    <w:name w:val="ListLabel 9"/>
+    <w:qFormat/>
+    <w:rPr>
+      <w:rFonts w:cs="OpenSymbol;Arial Unicode MS"/>
+      <w:lang w:val="uk-UA"/>
+    </w:rPr>
+  </w:style>
+  <w:style w:type="character" w:styleId="ListLabel10">
+    <w:name w:val="ListLabel 10"/>
+    <w:qFormat/>
+    <w:rPr>
+      <w:rFonts w:cs="OpenSymbol;Arial Unicode MS"/>
+    </w:rPr>
+  </w:style>
+  <w:style w:type="character" w:styleId="ListLabel11">
+    <w:name w:val="ListLabel 11"/>
+    <w:qFormat/>
+    <w:rPr>
+      <w:rFonts w:cs="OpenSymbol;Arial Unicode MS"/>
+    </w:rPr>
+  </w:style>
+  <w:style w:type="character" w:styleId="ListLabel12">
+    <w:name w:val="ListLabel 12"/>
+    <w:qFormat/>
+    <w:rPr>
+      <w:rFonts w:cs="OpenSymbol;Arial Unicode MS"/>
+    </w:rPr>
+  </w:style>
+  <w:style w:type="character" w:styleId="ListLabel13">
+    <w:name w:val="ListLabel 13"/>
+    <w:qFormat/>
+    <w:rPr>
+      <w:rFonts w:cs="OpenSymbol;Arial Unicode MS"/>
+    </w:rPr>
+  </w:style>
+  <w:style w:type="character" w:styleId="ListLabel14">
+    <w:name w:val="ListLabel 14"/>
+    <w:qFormat/>
+    <w:rPr>
+      <w:rFonts w:cs="OpenSymbol;Arial Unicode MS"/>
+    </w:rPr>
+  </w:style>
+  <w:style w:type="character" w:styleId="ListLabel15">
+    <w:name w:val="ListLabel 15"/>
+    <w:qFormat/>
+    <w:rPr>
+      <w:rFonts w:cs="OpenSymbol;Arial Unicode MS"/>
+    </w:rPr>
+  </w:style>
+  <w:style w:type="character" w:styleId="ListLabel16">
+    <w:name w:val="ListLabel 16"/>
+    <w:qFormat/>
+    <w:rPr>
+      <w:rFonts w:cs="OpenSymbol;Arial Unicode MS"/>
+    </w:rPr>
+  </w:style>
+  <w:style w:type="character" w:styleId="ListLabel17">
+    <w:name w:val="ListLabel 17"/>
+    <w:qFormat/>
+    <w:rPr>
+      <w:rFonts w:cs="OpenSymbol;Arial Unicode MS"/>
+    </w:rPr>
+  </w:style>
+  <w:style w:type="character" w:styleId="ListLabel18">
+    <w:name w:val="ListLabel 18"/>
+    <w:qFormat/>
+    <w:rPr>
+      <w:rFonts w:cs="OpenSymbol;Arial Unicode MS"/>
+    </w:rPr>
+  </w:style>
+  <w:style w:type="character" w:styleId="ListLabel19">
+    <w:name w:val="ListLabel 19"/>
+    <w:qFormat/>
+    <w:rPr>
+      <w:rFonts w:cs="OpenSymbol;Arial Unicode MS"/>
+      <w:lang w:val="uk-UA"/>
+    </w:rPr>
+  </w:style>
+  <w:style w:type="character" w:styleId="ListLabel20">
+    <w:name w:val="ListLabel 20"/>
+    <w:qFormat/>
+    <w:rPr>
+      <w:rFonts w:cs="OpenSymbol;Arial Unicode MS"/>
+      <w:lang w:val="uk-UA"/>
+    </w:rPr>
+  </w:style>
+  <w:style w:type="character" w:styleId="ListLabel21">
+    <w:name w:val="ListLabel 21"/>
+    <w:qFormat/>
+    <w:rPr>
+      <w:rFonts w:cs="OpenSymbol;Arial Unicode MS"/>
+      <w:lang w:val="uk-UA"/>
+    </w:rPr>
+  </w:style>
+  <w:style w:type="character" w:styleId="ListLabel22">
+    <w:name w:val="ListLabel 22"/>
+    <w:qFormat/>
+    <w:rPr>
+      <w:rFonts w:cs="OpenSymbol;Arial Unicode MS"/>
+      <w:lang w:val="uk-UA"/>
+    </w:rPr>
+  </w:style>
+  <w:style w:type="character" w:styleId="ListLabel23">
+    <w:name w:val="ListLabel 23"/>
+    <w:qFormat/>
+    <w:rPr>
+      <w:rFonts w:cs="OpenSymbol;Arial Unicode MS"/>
+      <w:lang w:val="uk-UA"/>
+    </w:rPr>
+  </w:style>
+  <w:style w:type="character" w:styleId="ListLabel24">
+    <w:name w:val="ListLabel 24"/>
+    <w:qFormat/>
+    <w:rPr>
+      <w:rFonts w:cs="OpenSymbol;Arial Unicode MS"/>
+      <w:lang w:val="uk-UA"/>
+    </w:rPr>
+  </w:style>
+  <w:style w:type="character" w:styleId="ListLabel25">
+    <w:name w:val="ListLabel 25"/>
+    <w:qFormat/>
+    <w:rPr>
+      <w:rFonts w:cs="OpenSymbol;Arial Unicode MS"/>
+      <w:lang w:val="uk-UA"/>
+    </w:rPr>
+  </w:style>
+  <w:style w:type="character" w:styleId="ListLabel26">
+    <w:name w:val="ListLabel 26"/>
+    <w:qFormat/>
+    <w:rPr>
+      <w:rFonts w:cs="OpenSymbol;Arial Unicode MS"/>
+      <w:lang w:val="uk-UA"/>
+    </w:rPr>
+  </w:style>
+  <w:style w:type="character" w:styleId="ListLabel27">
+    <w:name w:val="ListLabel 27"/>
+    <w:qFormat/>
+    <w:rPr>
+      <w:rFonts w:cs="OpenSymbol;Arial Unicode MS"/>
+      <w:lang w:val="uk-UA"/>
+    </w:rPr>
+  </w:style>
+  <w:style w:type="character" w:styleId="ListLabel28">
+    <w:name w:val="ListLabel 28"/>
+    <w:qFormat/>
+    <w:rPr>
+      <w:rFonts w:cs="OpenSymbol;Arial Unicode MS"/>
+    </w:rPr>
+  </w:style>
+  <w:style w:type="character" w:styleId="ListLabel29">
+    <w:name w:val="ListLabel 29"/>
+    <w:qFormat/>
+    <w:rPr>
+      <w:rFonts w:cs="OpenSymbol;Arial Unicode MS"/>
+    </w:rPr>
+  </w:style>
+  <w:style w:type="character" w:styleId="ListLabel30">
+    <w:name w:val="ListLabel 30"/>
+    <w:qFormat/>
+    <w:rPr>
+      <w:rFonts w:cs="OpenSymbol;Arial Unicode MS"/>
+    </w:rPr>
+  </w:style>
+  <w:style w:type="character" w:styleId="ListLabel31">
+    <w:name w:val="ListLabel 31"/>
+    <w:qFormat/>
+    <w:rPr>
+      <w:rFonts w:cs="OpenSymbol;Arial Unicode MS"/>
+    </w:rPr>
+  </w:style>
+  <w:style w:type="character" w:styleId="ListLabel32">
+    <w:name w:val="ListLabel 32"/>
+    <w:qFormat/>
+    <w:rPr>
+      <w:rFonts w:cs="OpenSymbol;Arial Unicode MS"/>
+    </w:rPr>
+  </w:style>
+  <w:style w:type="character" w:styleId="ListLabel33">
+    <w:name w:val="ListLabel 33"/>
+    <w:qFormat/>
+    <w:rPr>
+      <w:rFonts w:cs="OpenSymbol;Arial Unicode MS"/>
+    </w:rPr>
+  </w:style>
+  <w:style w:type="character" w:styleId="ListLabel34">
+    <w:name w:val="ListLabel 34"/>
+    <w:qFormat/>
+    <w:rPr>
+      <w:rFonts w:cs="OpenSymbol;Arial Unicode MS"/>
+    </w:rPr>
+  </w:style>
+  <w:style w:type="character" w:styleId="ListLabel35">
+    <w:name w:val="ListLabel 35"/>
+    <w:qFormat/>
+    <w:rPr>
+      <w:rFonts w:cs="OpenSymbol;Arial Unicode MS"/>
+    </w:rPr>
+  </w:style>
+  <w:style w:type="character" w:styleId="ListLabel36">
+    <w:name w:val="ListLabel 36"/>
+    <w:qFormat/>
+    <w:rPr>
+      <w:rFonts w:cs="OpenSymbol;Arial Unicode MS"/>
     </w:rPr>
   </w:style>
   <w:style w:type="paragraph" w:styleId="Heading">

</xml_diff>

<commit_message>
make part to replace everything that you need in the template. Also add some thing to future functional
</commit_message>
<xml_diff>
--- a/test.docx
+++ b/test.docx
@@ -47,7 +47,29 @@
           <w:rStyle w:val="Emphasis"/>
           <w:lang w:val="uk-UA"/>
         </w:rPr>
-        <w:t>м. Київ,       „____” _______________ 2014  р.</w:t>
+        <w:t>м. К</w:t>
+      </w:r>
+      <w:r>
+        <w:rPr>
+          <w:rStyle w:val="Emphasis"/>
+          <w:lang w:val="uk-UA"/>
+        </w:rPr>
+        <w:t>иїв,       ${Contract date}</w:t>
+      </w:r>
+      <w:r>
+        <w:rPr>
+          <w:rStyle w:val="Emphasis"/>
+          <w:color w:val="auto"/>
+          <w:lang w:val="uk-UA"/>
+        </w:rPr>
+        <w:t> </w:t>
+      </w:r>
+      <w:r>
+        <w:rPr>
+          <w:rStyle w:val="Emphasis"/>
+          <w:lang w:val="uk-UA"/>
+        </w:rPr>
+        <w:t>р.</w:t>
       </w:r>
     </w:p>
     <w:p>
@@ -112,7 +134,7 @@
         <w:rPr>
           <w:lang w:val="uk-UA"/>
         </w:rPr>
-        <w:t>надалі – „Petro”, в особі ____________, який діє на підставі________________ з другої сторони, разом далі – «Сторони», уклали дану угоду, далі – „Угоду”, про нижче наведене:</w:t>
+        <w:t>надалі – „${Name}”, в особі ____________, який діє на підставі________________ з другої сторони, разом далі – «Сторони», уклали дану угоду, далі – „Угоду”, про нижче наведене:</w:t>
       </w:r>
     </w:p>
     <w:p>
@@ -756,6 +778,128 @@
       </w:pPr>
       <w:r>
         <w:rPr/>
+        <w:t>${Passport ID}</w:t>
+      </w:r>
+    </w:p>
+    <w:p>
+      <w:pPr>
+        <w:pStyle w:val="TextBody"/>
+        <w:spacing w:before="0" w:after="140"/>
+        <w:rPr/>
+      </w:pPr>
+      <w:r>
+        <w:rPr/>
+        <w:t>${Passport address}</w:t>
+      </w:r>
+    </w:p>
+    <w:p>
+      <w:pPr>
+        <w:pStyle w:val="TextBody"/>
+        <w:spacing w:before="0" w:after="140"/>
+        <w:rPr/>
+      </w:pPr>
+      <w:r>
+        <w:rPr/>
+        <w:t>${Passport date}</w:t>
+      </w:r>
+    </w:p>
+    <w:p>
+      <w:pPr>
+        <w:pStyle w:val="TextBody"/>
+        <w:spacing w:before="0" w:after="140"/>
+        <w:rPr/>
+      </w:pPr>
+      <w:r>
+        <w:rPr/>
+        <w:t>${Address}</w:t>
+      </w:r>
+    </w:p>
+    <w:p>
+      <w:pPr>
+        <w:pStyle w:val="TextBody"/>
+        <w:spacing w:before="0" w:after="140"/>
+        <w:rPr/>
+      </w:pPr>
+      <w:r>
+        <w:rPr/>
+        <w:t>Адреса реєстрації ФОП = ${FOP address}</w:t>
+      </w:r>
+    </w:p>
+    <w:p>
+      <w:pPr>
+        <w:pStyle w:val="TextBody"/>
+        <w:spacing w:before="0" w:after="140"/>
+        <w:rPr/>
+      </w:pPr>
+      <w:r>
+        <w:rPr/>
+        <w:t>Ідентифікаційний = ${ID}</w:t>
+      </w:r>
+    </w:p>
+    <w:p>
+      <w:pPr>
+        <w:pStyle w:val="TextBody"/>
+        <w:spacing w:before="0" w:after="140"/>
+        <w:rPr/>
+      </w:pPr>
+      <w:r>
+        <w:rPr/>
+        <w:t>Банк = ${Bank}</w:t>
+      </w:r>
+    </w:p>
+    <w:p>
+      <w:pPr>
+        <w:pStyle w:val="TextBody"/>
+        <w:spacing w:before="0" w:after="140"/>
+        <w:rPr/>
+      </w:pPr>
+      <w:r>
+        <w:rPr/>
+        <w:t>МФО = ${Bank info}</w:t>
+      </w:r>
+    </w:p>
+    <w:p>
+      <w:pPr>
+        <w:pStyle w:val="TextBody"/>
+        <w:spacing w:before="0" w:after="140"/>
+        <w:rPr/>
+      </w:pPr>
+      <w:r>
+        <w:rPr/>
+        <w:t>р/р = ${Person bank info}</w:t>
+      </w:r>
+    </w:p>
+    <w:p>
+      <w:pPr>
+        <w:pStyle w:val="TextBody"/>
+        <w:spacing w:before="0" w:after="140"/>
+        <w:rPr/>
+      </w:pPr>
+      <w:r>
+        <w:rPr/>
+        <w:t>Номер запису про реєстрацію = ${FOP ID}</w:t>
+      </w:r>
+    </w:p>
+    <w:p>
+      <w:pPr>
+        <w:pStyle w:val="TextBody"/>
+        <w:spacing w:before="0" w:after="140"/>
+        <w:rPr/>
+      </w:pPr>
+      <w:r>
+        <w:rPr/>
+        <w:t>Дата запису про реєстрацію = ${FOP ID date}</w:t>
+      </w:r>
+    </w:p>
+    <w:p>
+      <w:pPr>
+        <w:pStyle w:val="TextBody"/>
+        <w:spacing w:before="0" w:after="140"/>
+        <w:rPr/>
+      </w:pPr>
+      <w:r>
+        <w:rPr/>
+        <w:t>Дата народження = ${Born}</w:t>
       </w:r>
     </w:p>
     <w:sectPr>
@@ -1199,7 +1343,7 @@
     <w:pPr>
       <w:widowControl/>
       <w:suppressAutoHyphens w:val="true"/>
-      <w:overflowPunct w:val="true"/>
+      <w:overflowPunct w:val="false"/>
       <w:bidi w:val="0"/>
       <w:jc w:val="left"/>
     </w:pPr>
@@ -1568,6 +1712,141 @@
   </w:style>
   <w:style w:type="character" w:styleId="ListLabel36">
     <w:name w:val="ListLabel 36"/>
+    <w:qFormat/>
+    <w:rPr>
+      <w:rFonts w:cs="OpenSymbol;Arial Unicode MS"/>
+    </w:rPr>
+  </w:style>
+  <w:style w:type="character" w:styleId="ListLabel37">
+    <w:name w:val="ListLabel 37"/>
+    <w:qFormat/>
+    <w:rPr>
+      <w:rFonts w:cs="OpenSymbol;Arial Unicode MS"/>
+      <w:lang w:val="uk-UA"/>
+    </w:rPr>
+  </w:style>
+  <w:style w:type="character" w:styleId="ListLabel38">
+    <w:name w:val="ListLabel 38"/>
+    <w:qFormat/>
+    <w:rPr>
+      <w:rFonts w:cs="OpenSymbol;Arial Unicode MS"/>
+      <w:lang w:val="uk-UA"/>
+    </w:rPr>
+  </w:style>
+  <w:style w:type="character" w:styleId="ListLabel39">
+    <w:name w:val="ListLabel 39"/>
+    <w:qFormat/>
+    <w:rPr>
+      <w:rFonts w:cs="OpenSymbol;Arial Unicode MS"/>
+      <w:lang w:val="uk-UA"/>
+    </w:rPr>
+  </w:style>
+  <w:style w:type="character" w:styleId="ListLabel40">
+    <w:name w:val="ListLabel 40"/>
+    <w:qFormat/>
+    <w:rPr>
+      <w:rFonts w:cs="OpenSymbol;Arial Unicode MS"/>
+      <w:lang w:val="uk-UA"/>
+    </w:rPr>
+  </w:style>
+  <w:style w:type="character" w:styleId="ListLabel41">
+    <w:name w:val="ListLabel 41"/>
+    <w:qFormat/>
+    <w:rPr>
+      <w:rFonts w:cs="OpenSymbol;Arial Unicode MS"/>
+      <w:lang w:val="uk-UA"/>
+    </w:rPr>
+  </w:style>
+  <w:style w:type="character" w:styleId="ListLabel42">
+    <w:name w:val="ListLabel 42"/>
+    <w:qFormat/>
+    <w:rPr>
+      <w:rFonts w:cs="OpenSymbol;Arial Unicode MS"/>
+      <w:lang w:val="uk-UA"/>
+    </w:rPr>
+  </w:style>
+  <w:style w:type="character" w:styleId="ListLabel43">
+    <w:name w:val="ListLabel 43"/>
+    <w:qFormat/>
+    <w:rPr>
+      <w:rFonts w:cs="OpenSymbol;Arial Unicode MS"/>
+      <w:lang w:val="uk-UA"/>
+    </w:rPr>
+  </w:style>
+  <w:style w:type="character" w:styleId="ListLabel44">
+    <w:name w:val="ListLabel 44"/>
+    <w:qFormat/>
+    <w:rPr>
+      <w:rFonts w:cs="OpenSymbol;Arial Unicode MS"/>
+      <w:lang w:val="uk-UA"/>
+    </w:rPr>
+  </w:style>
+  <w:style w:type="character" w:styleId="ListLabel45">
+    <w:name w:val="ListLabel 45"/>
+    <w:qFormat/>
+    <w:rPr>
+      <w:rFonts w:cs="OpenSymbol;Arial Unicode MS"/>
+      <w:lang w:val="uk-UA"/>
+    </w:rPr>
+  </w:style>
+  <w:style w:type="character" w:styleId="ListLabel46">
+    <w:name w:val="ListLabel 46"/>
+    <w:qFormat/>
+    <w:rPr>
+      <w:rFonts w:cs="OpenSymbol;Arial Unicode MS"/>
+    </w:rPr>
+  </w:style>
+  <w:style w:type="character" w:styleId="ListLabel47">
+    <w:name w:val="ListLabel 47"/>
+    <w:qFormat/>
+    <w:rPr>
+      <w:rFonts w:cs="OpenSymbol;Arial Unicode MS"/>
+    </w:rPr>
+  </w:style>
+  <w:style w:type="character" w:styleId="ListLabel48">
+    <w:name w:val="ListLabel 48"/>
+    <w:qFormat/>
+    <w:rPr>
+      <w:rFonts w:cs="OpenSymbol;Arial Unicode MS"/>
+    </w:rPr>
+  </w:style>
+  <w:style w:type="character" w:styleId="ListLabel49">
+    <w:name w:val="ListLabel 49"/>
+    <w:qFormat/>
+    <w:rPr>
+      <w:rFonts w:cs="OpenSymbol;Arial Unicode MS"/>
+    </w:rPr>
+  </w:style>
+  <w:style w:type="character" w:styleId="ListLabel50">
+    <w:name w:val="ListLabel 50"/>
+    <w:qFormat/>
+    <w:rPr>
+      <w:rFonts w:cs="OpenSymbol;Arial Unicode MS"/>
+    </w:rPr>
+  </w:style>
+  <w:style w:type="character" w:styleId="ListLabel51">
+    <w:name w:val="ListLabel 51"/>
+    <w:qFormat/>
+    <w:rPr>
+      <w:rFonts w:cs="OpenSymbol;Arial Unicode MS"/>
+    </w:rPr>
+  </w:style>
+  <w:style w:type="character" w:styleId="ListLabel52">
+    <w:name w:val="ListLabel 52"/>
+    <w:qFormat/>
+    <w:rPr>
+      <w:rFonts w:cs="OpenSymbol;Arial Unicode MS"/>
+    </w:rPr>
+  </w:style>
+  <w:style w:type="character" w:styleId="ListLabel53">
+    <w:name w:val="ListLabel 53"/>
+    <w:qFormat/>
+    <w:rPr>
+      <w:rFonts w:cs="OpenSymbol;Arial Unicode MS"/>
+    </w:rPr>
+  </w:style>
+  <w:style w:type="character" w:styleId="ListLabel54">
+    <w:name w:val="ListLabel 54"/>
     <w:qFormat/>
     <w:rPr>
       <w:rFonts w:cs="OpenSymbol;Arial Unicode MS"/>

</xml_diff>

<commit_message>
make function to convert digital date into month by words better
</commit_message>
<xml_diff>
--- a/test.docx
+++ b/test.docx
@@ -47,19 +47,12 @@
           <w:rStyle w:val="Emphasis"/>
           <w:lang w:val="uk-UA"/>
         </w:rPr>
-        <w:t>м. К</w:t>
+        <w:t>м. Київ,       ${Contract date}</w:t>
       </w:r>
       <w:r>
         <w:rPr>
           <w:rStyle w:val="Emphasis"/>
-          <w:lang w:val="uk-UA"/>
-        </w:rPr>
-        <w:t>иїв,       ${Contract date}</w:t>
-      </w:r>
-      <w:r>
-        <w:rPr>
-          <w:rStyle w:val="Emphasis"/>
-          <w:color w:val="auto"/>
+          <w:color w:val="00000A"/>
           <w:lang w:val="uk-UA"/>
         </w:rPr>
         <w:t> </w:t>
@@ -778,7 +771,7 @@
       </w:pPr>
       <w:r>
         <w:rPr/>
-        <w:t>${Passport ID}</w:t>
+        <w:t>ПІБ як в паспорті = ${Name}</w:t>
       </w:r>
     </w:p>
     <w:p>
@@ -789,7 +782,7 @@
       </w:pPr>
       <w:r>
         <w:rPr/>
-        <w:t>${Passport address}</w:t>
+        <w:t>Серіяномер паспорта = ${Passport ID}</w:t>
       </w:r>
     </w:p>
     <w:p>
@@ -800,7 +793,7 @@
       </w:pPr>
       <w:r>
         <w:rPr/>
-        <w:t>${Passport date}</w:t>
+        <w:t>ким виданий паспорт = ${Passport address}</w:t>
       </w:r>
     </w:p>
     <w:p>
@@ -811,7 +804,18 @@
       </w:pPr>
       <w:r>
         <w:rPr/>
-        <w:t>${Address}</w:t>
+        <w:t>коли виданий паспорт = ${Passport date}</w:t>
+      </w:r>
+    </w:p>
+    <w:p>
+      <w:pPr>
+        <w:pStyle w:val="TextBody"/>
+        <w:spacing w:before="0" w:after="140"/>
+        <w:rPr/>
+      </w:pPr>
+      <w:r>
+        <w:rPr/>
+        <w:t>Прописка = ${Address}</w:t>
       </w:r>
     </w:p>
     <w:p>
@@ -1343,7 +1347,7 @@
     <w:pPr>
       <w:widowControl/>
       <w:suppressAutoHyphens w:val="true"/>
-      <w:overflowPunct w:val="false"/>
+      <w:overflowPunct w:val="true"/>
       <w:bidi w:val="0"/>
       <w:jc w:val="left"/>
     </w:pPr>
@@ -1847,6 +1851,141 @@
   </w:style>
   <w:style w:type="character" w:styleId="ListLabel54">
     <w:name w:val="ListLabel 54"/>
+    <w:qFormat/>
+    <w:rPr>
+      <w:rFonts w:cs="OpenSymbol;Arial Unicode MS"/>
+    </w:rPr>
+  </w:style>
+  <w:style w:type="character" w:styleId="ListLabel55">
+    <w:name w:val="ListLabel 55"/>
+    <w:qFormat/>
+    <w:rPr>
+      <w:rFonts w:cs="OpenSymbol;Arial Unicode MS"/>
+      <w:lang w:val="uk-UA"/>
+    </w:rPr>
+  </w:style>
+  <w:style w:type="character" w:styleId="ListLabel56">
+    <w:name w:val="ListLabel 56"/>
+    <w:qFormat/>
+    <w:rPr>
+      <w:rFonts w:cs="OpenSymbol;Arial Unicode MS"/>
+      <w:lang w:val="uk-UA"/>
+    </w:rPr>
+  </w:style>
+  <w:style w:type="character" w:styleId="ListLabel57">
+    <w:name w:val="ListLabel 57"/>
+    <w:qFormat/>
+    <w:rPr>
+      <w:rFonts w:cs="OpenSymbol;Arial Unicode MS"/>
+      <w:lang w:val="uk-UA"/>
+    </w:rPr>
+  </w:style>
+  <w:style w:type="character" w:styleId="ListLabel58">
+    <w:name w:val="ListLabel 58"/>
+    <w:qFormat/>
+    <w:rPr>
+      <w:rFonts w:cs="OpenSymbol;Arial Unicode MS"/>
+      <w:lang w:val="uk-UA"/>
+    </w:rPr>
+  </w:style>
+  <w:style w:type="character" w:styleId="ListLabel59">
+    <w:name w:val="ListLabel 59"/>
+    <w:qFormat/>
+    <w:rPr>
+      <w:rFonts w:cs="OpenSymbol;Arial Unicode MS"/>
+      <w:lang w:val="uk-UA"/>
+    </w:rPr>
+  </w:style>
+  <w:style w:type="character" w:styleId="ListLabel60">
+    <w:name w:val="ListLabel 60"/>
+    <w:qFormat/>
+    <w:rPr>
+      <w:rFonts w:cs="OpenSymbol;Arial Unicode MS"/>
+      <w:lang w:val="uk-UA"/>
+    </w:rPr>
+  </w:style>
+  <w:style w:type="character" w:styleId="ListLabel61">
+    <w:name w:val="ListLabel 61"/>
+    <w:qFormat/>
+    <w:rPr>
+      <w:rFonts w:cs="OpenSymbol;Arial Unicode MS"/>
+      <w:lang w:val="uk-UA"/>
+    </w:rPr>
+  </w:style>
+  <w:style w:type="character" w:styleId="ListLabel62">
+    <w:name w:val="ListLabel 62"/>
+    <w:qFormat/>
+    <w:rPr>
+      <w:rFonts w:cs="OpenSymbol;Arial Unicode MS"/>
+      <w:lang w:val="uk-UA"/>
+    </w:rPr>
+  </w:style>
+  <w:style w:type="character" w:styleId="ListLabel63">
+    <w:name w:val="ListLabel 63"/>
+    <w:qFormat/>
+    <w:rPr>
+      <w:rFonts w:cs="OpenSymbol;Arial Unicode MS"/>
+      <w:lang w:val="uk-UA"/>
+    </w:rPr>
+  </w:style>
+  <w:style w:type="character" w:styleId="ListLabel64">
+    <w:name w:val="ListLabel 64"/>
+    <w:qFormat/>
+    <w:rPr>
+      <w:rFonts w:cs="OpenSymbol;Arial Unicode MS"/>
+    </w:rPr>
+  </w:style>
+  <w:style w:type="character" w:styleId="ListLabel65">
+    <w:name w:val="ListLabel 65"/>
+    <w:qFormat/>
+    <w:rPr>
+      <w:rFonts w:cs="OpenSymbol;Arial Unicode MS"/>
+    </w:rPr>
+  </w:style>
+  <w:style w:type="character" w:styleId="ListLabel66">
+    <w:name w:val="ListLabel 66"/>
+    <w:qFormat/>
+    <w:rPr>
+      <w:rFonts w:cs="OpenSymbol;Arial Unicode MS"/>
+    </w:rPr>
+  </w:style>
+  <w:style w:type="character" w:styleId="ListLabel67">
+    <w:name w:val="ListLabel 67"/>
+    <w:qFormat/>
+    <w:rPr>
+      <w:rFonts w:cs="OpenSymbol;Arial Unicode MS"/>
+    </w:rPr>
+  </w:style>
+  <w:style w:type="character" w:styleId="ListLabel68">
+    <w:name w:val="ListLabel 68"/>
+    <w:qFormat/>
+    <w:rPr>
+      <w:rFonts w:cs="OpenSymbol;Arial Unicode MS"/>
+    </w:rPr>
+  </w:style>
+  <w:style w:type="character" w:styleId="ListLabel69">
+    <w:name w:val="ListLabel 69"/>
+    <w:qFormat/>
+    <w:rPr>
+      <w:rFonts w:cs="OpenSymbol;Arial Unicode MS"/>
+    </w:rPr>
+  </w:style>
+  <w:style w:type="character" w:styleId="ListLabel70">
+    <w:name w:val="ListLabel 70"/>
+    <w:qFormat/>
+    <w:rPr>
+      <w:rFonts w:cs="OpenSymbol;Arial Unicode MS"/>
+    </w:rPr>
+  </w:style>
+  <w:style w:type="character" w:styleId="ListLabel71">
+    <w:name w:val="ListLabel 71"/>
+    <w:qFormat/>
+    <w:rPr>
+      <w:rFonts w:cs="OpenSymbol;Arial Unicode MS"/>
+    </w:rPr>
+  </w:style>
+  <w:style w:type="character" w:styleId="ListLabel72">
+    <w:name w:val="ListLabel 72"/>
     <w:qFormat/>
     <w:rPr>
       <w:rFonts w:cs="OpenSymbol;Arial Unicode MS"/>

</xml_diff>

<commit_message>
Make program work quicker - now all info about unit get one at the time
</commit_message>
<xml_diff>
--- a/test.docx
+++ b/test.docx
@@ -697,6 +697,7 @@
       <w:pPr>
         <w:pStyle w:val="TextBody"/>
         <w:rPr>
+          <w:rStyle w:val="StrongEmphasis"/>
           <w:lang w:val="uk-UA"/>
         </w:rPr>
       </w:pPr>
@@ -718,48 +719,6 @@
           <w:rStyle w:val="StrongEmphasis"/>
           <w:lang w:val="uk-UA"/>
         </w:rPr>
-        <w:t>6. ІНШІ УМОВИ</w:t>
-      </w:r>
-    </w:p>
-    <w:p>
-      <w:pPr>
-        <w:pStyle w:val="TextBody"/>
-        <w:rPr>
-          <w:lang w:val="uk-UA"/>
-        </w:rPr>
-      </w:pPr>
-      <w:r>
-        <w:rPr>
-          <w:lang w:val="uk-UA"/>
-        </w:rPr>
-        <w:t>6.1.  Цей Договір складений в 2-ох примірниках однакової юридичної сили, українською мовою по одному для кожної із Сторін.</w:t>
-      </w:r>
-    </w:p>
-    <w:p>
-      <w:pPr>
-        <w:pStyle w:val="TextBody"/>
-        <w:rPr>
-          <w:lang w:val="uk-UA"/>
-        </w:rPr>
-      </w:pPr>
-      <w:r>
-        <w:rPr>
-          <w:lang w:val="uk-UA"/>
-        </w:rPr>
-        <w:t>6.4. Цей Договір набуває чинності з моменту його підписання Сторонами.</w:t>
-      </w:r>
-    </w:p>
-    <w:p>
-      <w:pPr>
-        <w:pStyle w:val="TextBody"/>
-        <w:jc w:val="center"/>
-        <w:rPr/>
-      </w:pPr>
-      <w:r>
-        <w:rPr>
-          <w:rStyle w:val="StrongEmphasis"/>
-          <w:lang w:val="uk-UA"/>
-        </w:rPr>
         <w:t>7. РЕКВІЗИТИ ТА ПІДПИСИ СТОРІН</w:t>
       </w:r>
     </w:p>
@@ -793,6 +752,28 @@
       </w:pPr>
       <w:r>
         <w:rPr/>
+        <w:t>Серія паспорта букви = ${Passport ID letter}</w:t>
+      </w:r>
+    </w:p>
+    <w:p>
+      <w:pPr>
+        <w:pStyle w:val="TextBody"/>
+        <w:spacing w:before="0" w:after="140"/>
+        <w:rPr/>
+      </w:pPr>
+      <w:r>
+        <w:rPr/>
+        <w:t>Серія паспорта цифри = ${Passport ID number}</w:t>
+      </w:r>
+    </w:p>
+    <w:p>
+      <w:pPr>
+        <w:pStyle w:val="TextBody"/>
+        <w:spacing w:before="0" w:after="140"/>
+        <w:rPr/>
+      </w:pPr>
+      <w:r>
+        <w:rPr/>
         <w:t>ким виданий паспорт = ${Passport address}</w:t>
       </w:r>
     </w:p>
@@ -904,6 +885,27 @@
       <w:r>
         <w:rPr/>
         <w:t>Дата народження = ${Born}</w:t>
+      </w:r>
+    </w:p>
+    <w:p>
+      <w:pPr>
+        <w:pStyle w:val="TextBody"/>
+        <w:spacing w:before="0" w:after="140"/>
+        <w:rPr/>
+      </w:pPr>
+      <w:r>
+        <w:rPr/>
+      </w:r>
+    </w:p>
+    <w:p>
+      <w:pPr>
+        <w:pStyle w:val="TextBody"/>
+        <w:spacing w:before="0" w:after="140"/>
+        <w:rPr/>
+      </w:pPr>
+      <w:r>
+        <w:rPr/>
+        <w:t>Дата контракту = ${Contract date}</w:t>
       </w:r>
     </w:p>
     <w:sectPr>
@@ -1347,7 +1349,7 @@
     <w:pPr>
       <w:widowControl/>
       <w:suppressAutoHyphens w:val="true"/>
-      <w:overflowPunct w:val="true"/>
+      <w:overflowPunct w:val="false"/>
       <w:bidi w:val="0"/>
       <w:jc w:val="left"/>
     </w:pPr>
@@ -1986,6 +1988,141 @@
   </w:style>
   <w:style w:type="character" w:styleId="ListLabel72">
     <w:name w:val="ListLabel 72"/>
+    <w:qFormat/>
+    <w:rPr>
+      <w:rFonts w:cs="OpenSymbol;Arial Unicode MS"/>
+    </w:rPr>
+  </w:style>
+  <w:style w:type="character" w:styleId="ListLabel73">
+    <w:name w:val="ListLabel 73"/>
+    <w:qFormat/>
+    <w:rPr>
+      <w:rFonts w:cs="OpenSymbol;Arial Unicode MS"/>
+      <w:lang w:val="uk-UA"/>
+    </w:rPr>
+  </w:style>
+  <w:style w:type="character" w:styleId="ListLabel74">
+    <w:name w:val="ListLabel 74"/>
+    <w:qFormat/>
+    <w:rPr>
+      <w:rFonts w:cs="OpenSymbol;Arial Unicode MS"/>
+      <w:lang w:val="uk-UA"/>
+    </w:rPr>
+  </w:style>
+  <w:style w:type="character" w:styleId="ListLabel75">
+    <w:name w:val="ListLabel 75"/>
+    <w:qFormat/>
+    <w:rPr>
+      <w:rFonts w:cs="OpenSymbol;Arial Unicode MS"/>
+      <w:lang w:val="uk-UA"/>
+    </w:rPr>
+  </w:style>
+  <w:style w:type="character" w:styleId="ListLabel76">
+    <w:name w:val="ListLabel 76"/>
+    <w:qFormat/>
+    <w:rPr>
+      <w:rFonts w:cs="OpenSymbol;Arial Unicode MS"/>
+      <w:lang w:val="uk-UA"/>
+    </w:rPr>
+  </w:style>
+  <w:style w:type="character" w:styleId="ListLabel77">
+    <w:name w:val="ListLabel 77"/>
+    <w:qFormat/>
+    <w:rPr>
+      <w:rFonts w:cs="OpenSymbol;Arial Unicode MS"/>
+      <w:lang w:val="uk-UA"/>
+    </w:rPr>
+  </w:style>
+  <w:style w:type="character" w:styleId="ListLabel78">
+    <w:name w:val="ListLabel 78"/>
+    <w:qFormat/>
+    <w:rPr>
+      <w:rFonts w:cs="OpenSymbol;Arial Unicode MS"/>
+      <w:lang w:val="uk-UA"/>
+    </w:rPr>
+  </w:style>
+  <w:style w:type="character" w:styleId="ListLabel79">
+    <w:name w:val="ListLabel 79"/>
+    <w:qFormat/>
+    <w:rPr>
+      <w:rFonts w:cs="OpenSymbol;Arial Unicode MS"/>
+      <w:lang w:val="uk-UA"/>
+    </w:rPr>
+  </w:style>
+  <w:style w:type="character" w:styleId="ListLabel80">
+    <w:name w:val="ListLabel 80"/>
+    <w:qFormat/>
+    <w:rPr>
+      <w:rFonts w:cs="OpenSymbol;Arial Unicode MS"/>
+      <w:lang w:val="uk-UA"/>
+    </w:rPr>
+  </w:style>
+  <w:style w:type="character" w:styleId="ListLabel81">
+    <w:name w:val="ListLabel 81"/>
+    <w:qFormat/>
+    <w:rPr>
+      <w:rFonts w:cs="OpenSymbol;Arial Unicode MS"/>
+      <w:lang w:val="uk-UA"/>
+    </w:rPr>
+  </w:style>
+  <w:style w:type="character" w:styleId="ListLabel82">
+    <w:name w:val="ListLabel 82"/>
+    <w:qFormat/>
+    <w:rPr>
+      <w:rFonts w:cs="OpenSymbol;Arial Unicode MS"/>
+    </w:rPr>
+  </w:style>
+  <w:style w:type="character" w:styleId="ListLabel83">
+    <w:name w:val="ListLabel 83"/>
+    <w:qFormat/>
+    <w:rPr>
+      <w:rFonts w:cs="OpenSymbol;Arial Unicode MS"/>
+    </w:rPr>
+  </w:style>
+  <w:style w:type="character" w:styleId="ListLabel84">
+    <w:name w:val="ListLabel 84"/>
+    <w:qFormat/>
+    <w:rPr>
+      <w:rFonts w:cs="OpenSymbol;Arial Unicode MS"/>
+    </w:rPr>
+  </w:style>
+  <w:style w:type="character" w:styleId="ListLabel85">
+    <w:name w:val="ListLabel 85"/>
+    <w:qFormat/>
+    <w:rPr>
+      <w:rFonts w:cs="OpenSymbol;Arial Unicode MS"/>
+    </w:rPr>
+  </w:style>
+  <w:style w:type="character" w:styleId="ListLabel86">
+    <w:name w:val="ListLabel 86"/>
+    <w:qFormat/>
+    <w:rPr>
+      <w:rFonts w:cs="OpenSymbol;Arial Unicode MS"/>
+    </w:rPr>
+  </w:style>
+  <w:style w:type="character" w:styleId="ListLabel87">
+    <w:name w:val="ListLabel 87"/>
+    <w:qFormat/>
+    <w:rPr>
+      <w:rFonts w:cs="OpenSymbol;Arial Unicode MS"/>
+    </w:rPr>
+  </w:style>
+  <w:style w:type="character" w:styleId="ListLabel88">
+    <w:name w:val="ListLabel 88"/>
+    <w:qFormat/>
+    <w:rPr>
+      <w:rFonts w:cs="OpenSymbol;Arial Unicode MS"/>
+    </w:rPr>
+  </w:style>
+  <w:style w:type="character" w:styleId="ListLabel89">
+    <w:name w:val="ListLabel 89"/>
+    <w:qFormat/>
+    <w:rPr>
+      <w:rFonts w:cs="OpenSymbol;Arial Unicode MS"/>
+    </w:rPr>
+  </w:style>
+  <w:style w:type="character" w:styleId="ListLabel90">
+    <w:name w:val="ListLabel 90"/>
     <w:qFormat/>
     <w:rPr>
       <w:rFonts w:cs="OpenSymbol;Arial Unicode MS"/>

</xml_diff>